<commit_message>
gilad is almost done !
</commit_message>
<xml_diff>
--- a/bi/submissionFolder/Report.docx
+++ b/bi/submissionFolder/Report.docx
@@ -63,65 +63,36 @@
           <w:sz w:val="24"/>
           <w:szCs w:val="24"/>
         </w:rPr>
-        <w:t xml:space="preserve">Gilad </w:t>
-      </w:r>
-      <w:proofErr w:type="spellStart"/>
+        <w:t>Gilad Eini</w:t>
+      </w:r>
       <w:r>
         <w:rPr>
           <w:sz w:val="24"/>
           <w:szCs w:val="24"/>
         </w:rPr>
-        <w:t>Eini</w:t>
-      </w:r>
-      <w:proofErr w:type="spellEnd"/>
+        <w:t xml:space="preserve"> 034744920</w:t>
+      </w:r>
       <w:r>
         <w:rPr>
           <w:sz w:val="24"/>
           <w:szCs w:val="24"/>
         </w:rPr>
-        <w:t xml:space="preserve"> 034744920</w:t>
+        <w:br/>
       </w:r>
       <w:r>
         <w:rPr>
           <w:sz w:val="24"/>
           <w:szCs w:val="24"/>
         </w:rPr>
-        <w:br/>
-      </w:r>
-      <w:proofErr w:type="spellStart"/>
+        <w:t>Liat Nativ</w:t>
+      </w:r>
       <w:r>
         <w:rPr>
           <w:sz w:val="24"/>
           <w:szCs w:val="24"/>
         </w:rPr>
-        <w:t>Liat</w:t>
-      </w:r>
-      <w:proofErr w:type="spellEnd"/>
-      <w:r>
-        <w:rPr>
-          <w:sz w:val="24"/>
-          <w:szCs w:val="24"/>
-        </w:rPr>
-        <w:t xml:space="preserve"> </w:t>
-      </w:r>
-      <w:proofErr w:type="spellStart"/>
-      <w:r>
-        <w:rPr>
-          <w:sz w:val="24"/>
-          <w:szCs w:val="24"/>
-        </w:rPr>
-        <w:t>Nativ</w:t>
-      </w:r>
-      <w:proofErr w:type="spellEnd"/>
-      <w:r>
-        <w:rPr>
-          <w:sz w:val="24"/>
-          <w:szCs w:val="24"/>
-        </w:rPr>
         <w:t xml:space="preserve"> 031709082</w:t>
       </w:r>
-      <w:bookmarkStart w:id="1" w:name="_GoBack"/>
-      <w:bookmarkEnd w:id="1"/>
     </w:p>
     <w:p>
       <w:pPr>
@@ -464,10 +435,7 @@
         <w:t xml:space="preserve"> </w:t>
       </w:r>
       <w:r>
-        <w:t xml:space="preserve">data </w:t>
-      </w:r>
-      <w:r>
-        <w:t>representation</w:t>
+        <w:t>data representation</w:t>
       </w:r>
     </w:p>
     <w:p>
@@ -512,135 +480,61 @@
         <w:t xml:space="preserve"> length.</w:t>
       </w:r>
       <w:r>
-        <w:t xml:space="preserve"> Also, to avoid sentences like: “d </w:t>
-      </w:r>
-      <w:proofErr w:type="spellStart"/>
-      <w:r>
-        <w:t>d</w:t>
-      </w:r>
-      <w:proofErr w:type="spellEnd"/>
+        <w:t xml:space="preserve"> Also, to avoid sentences like: “d d d d d d d d d … d”</w:t>
+      </w:r>
+      <w:r>
+        <w:t xml:space="preserve"> (a real example from our corpus)</w:t>
+      </w:r>
+      <w:r>
+        <w:t>, we ignored sentences that contain the same token 20 time or more.</w:t>
+      </w:r>
+      <w:r>
+        <w:br/>
+      </w:r>
+      <w:r>
+        <w:t xml:space="preserve">To create a suitable machine-learning representation we converted each word to a vector of real numbers using word embeddings. </w:t>
+      </w:r>
+      <w:r>
+        <w:t xml:space="preserve">We used GloVe pre-trained word embeddings, based on </w:t>
+      </w:r>
+      <w:r>
+        <w:t>Wikipedia (</w:t>
+      </w:r>
+      <w:r>
+        <w:t>2014) co</w:t>
+      </w:r>
+      <w:r>
+        <w:t>ntaining 6B to</w:t>
+      </w:r>
+      <w:r>
+        <w:t>kens, 400k vocab</w:t>
+      </w:r>
+      <w:r>
+        <w:t>ulary</w:t>
+      </w:r>
+      <w:r>
+        <w:rPr>
+          <w:rStyle w:val="FootnoteReference"/>
+        </w:rPr>
+        <w:footnoteReference w:id="1"/>
+      </w:r>
       <w:r>
         <w:t xml:space="preserve"> </w:t>
       </w:r>
-      <w:proofErr w:type="spellStart"/>
-      <w:r>
-        <w:t>d</w:t>
-      </w:r>
-      <w:proofErr w:type="spellEnd"/>
-      <w:r>
-        <w:t xml:space="preserve"> </w:t>
-      </w:r>
-      <w:proofErr w:type="spellStart"/>
-      <w:r>
-        <w:t>d</w:t>
-      </w:r>
-      <w:proofErr w:type="spellEnd"/>
-      <w:r>
-        <w:t xml:space="preserve"> </w:t>
-      </w:r>
-      <w:proofErr w:type="spellStart"/>
-      <w:r>
-        <w:t>d</w:t>
-      </w:r>
-      <w:proofErr w:type="spellEnd"/>
-      <w:r>
-        <w:t xml:space="preserve"> </w:t>
-      </w:r>
-      <w:proofErr w:type="spellStart"/>
-      <w:r>
-        <w:t>d</w:t>
-      </w:r>
-      <w:proofErr w:type="spellEnd"/>
-      <w:r>
-        <w:t xml:space="preserve"> </w:t>
-      </w:r>
-      <w:proofErr w:type="spellStart"/>
-      <w:r>
-        <w:t>d</w:t>
-      </w:r>
-      <w:proofErr w:type="spellEnd"/>
-      <w:r>
-        <w:t xml:space="preserve"> </w:t>
-      </w:r>
-      <w:proofErr w:type="spellStart"/>
-      <w:r>
-        <w:t>d</w:t>
-      </w:r>
-      <w:proofErr w:type="spellEnd"/>
-      <w:r>
-        <w:t xml:space="preserve"> </w:t>
-      </w:r>
-      <w:proofErr w:type="spellStart"/>
-      <w:r>
-        <w:t>d</w:t>
-      </w:r>
-      <w:proofErr w:type="spellEnd"/>
-      <w:r>
-        <w:t xml:space="preserve"> … d”</w:t>
-      </w:r>
-      <w:r>
-        <w:t xml:space="preserve"> (a real example from our corpus)</w:t>
-      </w:r>
-      <w:r>
-        <w:t>, we ignored sentences that contain the same token 20 time or more.</w:t>
+      <w:r>
+        <w:t>.</w:t>
+      </w:r>
+      <w:r>
+        <w:t xml:space="preserve"> We got best results when using </w:t>
+      </w:r>
+      <w:r>
+        <w:t>300</w:t>
+      </w:r>
+      <w:r>
+        <w:t xml:space="preserve">-dimension word vectors. </w:t>
       </w:r>
       <w:r>
         <w:br/>
-      </w:r>
-      <w:r>
-        <w:t xml:space="preserve">To create a suitable machine-learning representation we converted each word to a vector of real numbers using word embeddings. </w:t>
-      </w:r>
-      <w:r>
-        <w:t xml:space="preserve">We used </w:t>
-      </w:r>
-      <w:proofErr w:type="spellStart"/>
-      <w:r>
-        <w:t>GloVe</w:t>
-      </w:r>
-      <w:proofErr w:type="spellEnd"/>
-      <w:r>
-        <w:t xml:space="preserve"> pre-trained word embeddings, based on </w:t>
-      </w:r>
-      <w:r>
-        <w:t>Wikipedia (</w:t>
-      </w:r>
-      <w:r>
-        <w:t>2014) co</w:t>
-      </w:r>
-      <w:r>
-        <w:t>ntaining 6B to</w:t>
-      </w:r>
-      <w:r>
-        <w:t>kens, 400k vocab</w:t>
-      </w:r>
-      <w:r>
-        <w:t>ulary</w:t>
-      </w:r>
-      <w:r>
-        <w:rPr>
-          <w:rStyle w:val="FootnoteReference"/>
-        </w:rPr>
-        <w:footnoteReference w:id="1"/>
-      </w:r>
-      <w:r>
-        <w:t xml:space="preserve"> </w:t>
-      </w:r>
-      <w:r>
-        <w:t>.</w:t>
-      </w:r>
-      <w:r>
-        <w:t xml:space="preserve"> We got best results when using </w:t>
-      </w:r>
-      <w:r>
-        <w:t>300</w:t>
-      </w:r>
-      <w:r>
-        <w:t xml:space="preserve">-dimension word vectors. </w:t>
-      </w:r>
-      <w:r>
-        <w:br/>
-      </w:r>
-      <w:r>
         <w:t>The resulted dataset for our task was a derivative of many experiments and modifications to the data size, the selected countries, the sentences length embedding dimension etc.  and are described below in the experiments section.</w:t>
       </w:r>
     </w:p>
@@ -748,9 +642,8 @@
           <w:sz w:val="22"/>
           <w:szCs w:val="22"/>
         </w:rPr>
-        <w:t xml:space="preserve"> multi </w:t>
-      </w:r>
-      <w:proofErr w:type="spellStart"/>
+        <w:t xml:space="preserve"> multi Rnn Cell that contain </w:t>
+      </w:r>
       <w:r>
         <w:rPr>
           <w:rFonts w:asciiTheme="minorHAnsi" w:eastAsiaTheme="minorHAnsi" w:hAnsiTheme="minorHAnsi" w:cstheme="minorBidi"/>
@@ -758,9 +651,8 @@
           <w:sz w:val="22"/>
           <w:szCs w:val="22"/>
         </w:rPr>
-        <w:t>Rnn</w:t>
-      </w:r>
-      <w:proofErr w:type="spellEnd"/>
+        <w:t>2</w:t>
+      </w:r>
       <w:r>
         <w:rPr>
           <w:rFonts w:asciiTheme="minorHAnsi" w:eastAsiaTheme="minorHAnsi" w:hAnsiTheme="minorHAnsi" w:cstheme="minorBidi"/>
@@ -768,7 +660,7 @@
           <w:sz w:val="22"/>
           <w:szCs w:val="22"/>
         </w:rPr>
-        <w:t xml:space="preserve"> Cell that contain </w:t>
+        <w:t xml:space="preserve"> GRU cells. Each of the multi </w:t>
       </w:r>
       <w:r>
         <w:rPr>
@@ -777,7 +669,7 @@
           <w:sz w:val="22"/>
           <w:szCs w:val="22"/>
         </w:rPr>
-        <w:t>2</w:t>
+        <w:t xml:space="preserve">RNN </w:t>
       </w:r>
       <w:r>
         <w:rPr>
@@ -786,7 +678,7 @@
           <w:sz w:val="22"/>
           <w:szCs w:val="22"/>
         </w:rPr>
-        <w:t xml:space="preserve"> GRU cells. Each of the multi </w:t>
+        <w:t xml:space="preserve">cells is wrapped with a dropout layer. </w:t>
       </w:r>
       <w:r>
         <w:rPr>
@@ -795,55 +687,8 @@
           <w:sz w:val="22"/>
           <w:szCs w:val="22"/>
         </w:rPr>
-        <w:t>RNN</w:t>
-      </w:r>
-      <w:r>
-        <w:rPr>
-          <w:rFonts w:asciiTheme="minorHAnsi" w:eastAsiaTheme="minorHAnsi" w:hAnsiTheme="minorHAnsi" w:cstheme="minorBidi"/>
-          <w:color w:val="auto"/>
-          <w:sz w:val="22"/>
-          <w:szCs w:val="22"/>
-        </w:rPr>
-        <w:t xml:space="preserve"> </w:t>
-      </w:r>
-      <w:r>
-        <w:rPr>
-          <w:rFonts w:asciiTheme="minorHAnsi" w:eastAsiaTheme="minorHAnsi" w:hAnsiTheme="minorHAnsi" w:cstheme="minorBidi"/>
-          <w:color w:val="auto"/>
-          <w:sz w:val="22"/>
-          <w:szCs w:val="22"/>
-        </w:rPr>
-        <w:t xml:space="preserve">cells is wrapped with a dropout layer. </w:t>
-      </w:r>
-      <w:r>
-        <w:rPr>
-          <w:rFonts w:asciiTheme="minorHAnsi" w:eastAsiaTheme="minorHAnsi" w:hAnsiTheme="minorHAnsi" w:cstheme="minorBidi"/>
-          <w:color w:val="auto"/>
-          <w:sz w:val="22"/>
-          <w:szCs w:val="22"/>
-        </w:rPr>
         <w:br/>
-        <w:t xml:space="preserve">Our selected loss function was the mean of </w:t>
-      </w:r>
-      <w:proofErr w:type="spellStart"/>
-      <w:r>
-        <w:rPr>
-          <w:rFonts w:asciiTheme="minorHAnsi" w:eastAsiaTheme="minorHAnsi" w:hAnsiTheme="minorHAnsi" w:cstheme="minorBidi"/>
-          <w:color w:val="auto"/>
-          <w:sz w:val="22"/>
-          <w:szCs w:val="22"/>
-        </w:rPr>
-        <w:t>softmax</w:t>
-      </w:r>
-      <w:proofErr w:type="spellEnd"/>
-      <w:r>
-        <w:rPr>
-          <w:rFonts w:asciiTheme="minorHAnsi" w:eastAsiaTheme="minorHAnsi" w:hAnsiTheme="minorHAnsi" w:cstheme="minorBidi"/>
-          <w:color w:val="auto"/>
-          <w:sz w:val="22"/>
-          <w:szCs w:val="22"/>
-        </w:rPr>
-        <w:t xml:space="preserve"> cross entropy, and we used </w:t>
+        <w:t xml:space="preserve">Our selected loss function was the mean of softmax cross entropy, and we used </w:t>
       </w:r>
       <w:r>
         <w:rPr>
@@ -1021,19 +866,7 @@
         <w:rPr>
           <w:noProof/>
         </w:rPr>
-        <w:t xml:space="preserve"> In each GRU cell we have </w:t>
-      </w:r>
-      <w:r>
-        <w:rPr>
-          <w:noProof/>
-        </w:rPr>
-        <w:t>300</w:t>
-      </w:r>
-      <w:r>
-        <w:rPr>
-          <w:noProof/>
-        </w:rPr>
-        <w:t xml:space="preserve"> hidden units. </w:t>
+        <w:t xml:space="preserve"> In each GRU cell we have 300 hidden units. </w:t>
       </w:r>
     </w:p>
     <w:p>
@@ -1357,7 +1190,6 @@
           <w:color w:val="000000"/>
           <w:sz w:val="20"/>
           <w:szCs w:val="20"/>
-          <w:lang/>
         </w:rPr>
         <w:drawing>
           <wp:inline distT="0" distB="0" distL="0" distR="0" wp14:anchorId="39C2A59F" wp14:editId="5DAA5744">
@@ -1415,7 +1247,6 @@
           <w:color w:val="000000"/>
           <w:sz w:val="20"/>
           <w:szCs w:val="20"/>
-          <w:lang/>
         </w:rPr>
         <w:drawing>
           <wp:inline distT="0" distB="0" distL="0" distR="0" wp14:anchorId="7A33A00F" wp14:editId="4ECEA6D0">
@@ -1489,10 +1320,7 @@
         <w:pStyle w:val="Heading2"/>
       </w:pPr>
       <w:r>
-        <w:t>Attempts and experiments on the Bi-directional RNN Model</w:t>
-      </w:r>
-      <w:r>
-        <w:t>:</w:t>
+        <w:t>Attempts and experiments on the Bi-directional RNN Model:</w:t>
       </w:r>
     </w:p>
     <w:p>
@@ -1705,19 +1533,22 @@
       <w:r>
         <w:t xml:space="preserve">eplaced the LSTM cells with GRU cells and we could see that the model started to </w:t>
       </w:r>
+      <w:r>
+        <w:t>learn and</w:t>
+      </w:r>
+      <w:r>
+        <w:t xml:space="preserve"> got a </w:t>
+      </w:r>
+      <w:r>
+        <w:t xml:space="preserve">substantially better accuracy </w:t>
+      </w:r>
       <w:proofErr w:type="gramStart"/>
       <w:r>
-        <w:t>learn, and</w:t>
+        <w:t>values</w:t>
       </w:r>
       <w:proofErr w:type="gramEnd"/>
       <w:r>
-        <w:t xml:space="preserve"> got a </w:t>
-      </w:r>
-      <w:r>
-        <w:t xml:space="preserve">substantially better accuracy </w:t>
-      </w:r>
-      <w:r>
-        <w:t>values.</w:t>
+        <w:t>.</w:t>
       </w:r>
     </w:p>
     <w:p>
@@ -1763,10 +1594,7 @@
         <w:t xml:space="preserve"> </w:t>
       </w:r>
       <w:r>
-        <w:t>exponential decay</w:t>
-      </w:r>
-      <w:r>
-        <w:t xml:space="preserve"> mechanism. </w:t>
+        <w:t xml:space="preserve">exponential decay mechanism. </w:t>
       </w:r>
       <w:r>
         <w:t>However, our attempts did not yield better classification results.</w:t>
@@ -1854,10 +1682,7 @@
         <w:t xml:space="preserve"> and </w:t>
       </w:r>
       <w:r>
-        <w:t xml:space="preserve">observed 2% improvement. We further increased the dimension to 300 and reached </w:t>
-      </w:r>
-      <w:r>
-        <w:t>a milestone of ~56% accuracy.</w:t>
+        <w:t>observed 2% improvement. We further increased the dimension to 300 and reached a milestone of ~56% accuracy.</w:t>
       </w:r>
     </w:p>
     <w:p>
@@ -1912,10 +1737,7 @@
         <w:t xml:space="preserve">we got </w:t>
       </w:r>
       <w:r>
-        <w:t>substantially</w:t>
-      </w:r>
-      <w:r>
-        <w:t xml:space="preserve"> inferior results.</w:t>
+        <w:t>substantially inferior results.</w:t>
       </w:r>
       <w:r>
         <w:t xml:space="preserve"> </w:t>
@@ -2047,10 +1869,7 @@
         <w:t>Dataset extension</w:t>
       </w:r>
       <w:r>
-        <w:t xml:space="preserve">: </w:t>
-      </w:r>
-      <w:r>
-        <w:t xml:space="preserve">we extended our training data-set, </w:t>
+        <w:t xml:space="preserve">: we extended our training data-set, </w:t>
       </w:r>
       <w:r>
         <w:t xml:space="preserve">sampling 100,000 sentences from each class. The </w:t>
@@ -2083,16 +1902,7 @@
         <w:t>ncreasing batch size</w:t>
       </w:r>
       <w:r>
-        <w:t>: w</w:t>
-      </w:r>
-      <w:r>
-        <w:t xml:space="preserve">e modified our batch sizes a few times, with size ranging between 100 and 600 samples per batch. Best results obtained with batch size of </w:t>
-      </w:r>
-      <w:r>
-        <w:t>4</w:t>
-      </w:r>
-      <w:r>
-        <w:t>00 sentences.</w:t>
+        <w:t>: we modified our batch sizes a few times, with size ranging between 100 and 600 samples per batch. Best results obtained with batch size of 400 sentences.</w:t>
       </w:r>
       <w:r>
         <w:br/>
@@ -2426,17 +2236,6 @@
     </w:p>
     <w:p>
       <w:pPr>
-        <w:bidi w:val="0"/>
-      </w:pPr>
-      <w:r>
-        <w:rPr>
-          <w:highlight w:val="yellow"/>
-        </w:rPr>
-        <w:t>Paste a print out of the model run</w:t>
-      </w:r>
-    </w:p>
-    <w:p>
-      <w:pPr>
         <w:pStyle w:val="ListParagraph"/>
         <w:numPr>
           <w:ilvl w:val="0"/>
@@ -2444,15 +2243,476 @@
         </w:numPr>
         <w:bidi w:val="0"/>
         <w:rPr>
-          <w:highlight w:val="yellow"/>
-        </w:rPr>
-      </w:pPr>
-      <w:r>
-        <w:rPr>
-          <w:highlight w:val="yellow"/>
-        </w:rPr>
-        <w:t>Graphs</w:t>
-      </w:r>
+          <w:lang w:val="en-IL"/>
+        </w:rPr>
+      </w:pPr>
+      <w:r>
+        <w:rPr>
+          <w:lang w:val="en-IL"/>
+        </w:rPr>
+        <w:t>Best accuracy model:</w:t>
+      </w:r>
+    </w:p>
+    <w:p>
+      <w:pPr>
+        <w:tabs>
+          <w:tab w:val="left" w:pos="916"/>
+          <w:tab w:val="left" w:pos="1832"/>
+          <w:tab w:val="left" w:pos="2748"/>
+          <w:tab w:val="left" w:pos="3664"/>
+          <w:tab w:val="left" w:pos="4580"/>
+          <w:tab w:val="left" w:pos="5496"/>
+          <w:tab w:val="left" w:pos="6412"/>
+          <w:tab w:val="left" w:pos="7328"/>
+          <w:tab w:val="left" w:pos="8244"/>
+          <w:tab w:val="left" w:pos="9160"/>
+          <w:tab w:val="left" w:pos="10076"/>
+          <w:tab w:val="left" w:pos="10992"/>
+          <w:tab w:val="left" w:pos="11908"/>
+          <w:tab w:val="left" w:pos="12824"/>
+          <w:tab w:val="left" w:pos="13740"/>
+          <w:tab w:val="left" w:pos="14656"/>
+        </w:tabs>
+        <w:wordWrap w:val="0"/>
+        <w:bidi w:val="0"/>
+        <w:spacing w:after="0" w:line="291" w:lineRule="atLeast"/>
+        <w:textAlignment w:val="baseline"/>
+        <w:rPr>
+          <w:rFonts w:ascii="Courier New" w:eastAsia="Times New Roman" w:hAnsi="Courier New" w:cs="Courier New"/>
+          <w:color w:val="000000"/>
+          <w:sz w:val="20"/>
+          <w:szCs w:val="20"/>
+          <w:lang w:val="en-IL" w:eastAsia="en-IL"/>
+        </w:rPr>
+      </w:pPr>
+      <w:r>
+        <w:rPr>
+          <w:rFonts w:ascii="Courier New" w:eastAsia="Times New Roman" w:hAnsi="Courier New" w:cs="Courier New"/>
+          <w:color w:val="000000"/>
+          <w:sz w:val="20"/>
+          <w:szCs w:val="20"/>
+          <w:lang w:val="en-IL" w:eastAsia="en-IL"/>
+        </w:rPr>
+        <w:t>Test loss average is 1.1650</w:t>
+      </w:r>
+      <w:bookmarkStart w:id="1" w:name="_GoBack"/>
+      <w:bookmarkEnd w:id="1"/>
+    </w:p>
+    <w:p>
+      <w:pPr>
+        <w:tabs>
+          <w:tab w:val="left" w:pos="916"/>
+          <w:tab w:val="left" w:pos="1832"/>
+          <w:tab w:val="left" w:pos="2748"/>
+          <w:tab w:val="left" w:pos="3664"/>
+          <w:tab w:val="left" w:pos="4580"/>
+          <w:tab w:val="left" w:pos="5496"/>
+          <w:tab w:val="left" w:pos="6412"/>
+          <w:tab w:val="left" w:pos="7328"/>
+          <w:tab w:val="left" w:pos="8244"/>
+          <w:tab w:val="left" w:pos="9160"/>
+          <w:tab w:val="left" w:pos="10076"/>
+          <w:tab w:val="left" w:pos="10992"/>
+          <w:tab w:val="left" w:pos="11908"/>
+          <w:tab w:val="left" w:pos="12824"/>
+          <w:tab w:val="left" w:pos="13740"/>
+          <w:tab w:val="left" w:pos="14656"/>
+        </w:tabs>
+        <w:wordWrap w:val="0"/>
+        <w:bidi w:val="0"/>
+        <w:spacing w:after="0" w:line="291" w:lineRule="atLeast"/>
+        <w:textAlignment w:val="baseline"/>
+        <w:rPr>
+          <w:rFonts w:ascii="Courier New" w:eastAsia="Times New Roman" w:hAnsi="Courier New" w:cs="Courier New"/>
+          <w:color w:val="000000"/>
+          <w:sz w:val="20"/>
+          <w:szCs w:val="20"/>
+          <w:lang w:val="en-IL" w:eastAsia="en-IL"/>
+        </w:rPr>
+      </w:pPr>
+      <w:r>
+        <w:rPr>
+          <w:rFonts w:ascii="Courier New" w:eastAsia="Times New Roman" w:hAnsi="Courier New" w:cs="Courier New"/>
+          <w:color w:val="000000"/>
+          <w:sz w:val="20"/>
+          <w:szCs w:val="20"/>
+          <w:lang w:val="en-IL" w:eastAsia="en-IL"/>
+        </w:rPr>
+        <w:t>Accuracy on test set - (28444/50000) -&gt; accuracy: 56.8880%</w:t>
+      </w:r>
+    </w:p>
+    <w:p>
+      <w:pPr>
+        <w:tabs>
+          <w:tab w:val="left" w:pos="916"/>
+          <w:tab w:val="left" w:pos="1832"/>
+          <w:tab w:val="left" w:pos="2748"/>
+          <w:tab w:val="left" w:pos="3664"/>
+          <w:tab w:val="left" w:pos="4580"/>
+          <w:tab w:val="left" w:pos="5496"/>
+          <w:tab w:val="left" w:pos="6412"/>
+          <w:tab w:val="left" w:pos="7328"/>
+          <w:tab w:val="left" w:pos="8244"/>
+          <w:tab w:val="left" w:pos="9160"/>
+          <w:tab w:val="left" w:pos="10076"/>
+          <w:tab w:val="left" w:pos="10992"/>
+          <w:tab w:val="left" w:pos="11908"/>
+          <w:tab w:val="left" w:pos="12824"/>
+          <w:tab w:val="left" w:pos="13740"/>
+          <w:tab w:val="left" w:pos="14656"/>
+        </w:tabs>
+        <w:wordWrap w:val="0"/>
+        <w:bidi w:val="0"/>
+        <w:spacing w:after="0" w:line="291" w:lineRule="atLeast"/>
+        <w:textAlignment w:val="baseline"/>
+        <w:rPr>
+          <w:rFonts w:ascii="Courier New" w:eastAsia="Times New Roman" w:hAnsi="Courier New" w:cs="Courier New"/>
+          <w:color w:val="000000"/>
+          <w:sz w:val="20"/>
+          <w:szCs w:val="20"/>
+          <w:lang w:val="en-IL" w:eastAsia="en-IL"/>
+        </w:rPr>
+      </w:pPr>
+      <w:r>
+        <w:rPr>
+          <w:rFonts w:ascii="Courier New" w:eastAsia="Times New Roman" w:hAnsi="Courier New" w:cs="Courier New"/>
+          <w:color w:val="000000"/>
+          <w:sz w:val="20"/>
+          <w:szCs w:val="20"/>
+          <w:lang w:val="en-IL" w:eastAsia="en-IL"/>
+        </w:rPr>
+        <w:t xml:space="preserve">    </w:t>
+      </w:r>
+      <w:r>
+        <w:rPr>
+          <w:rFonts w:ascii="Courier New" w:eastAsia="Times New Roman" w:hAnsi="Courier New" w:cs="Courier New"/>
+          <w:color w:val="000000"/>
+          <w:sz w:val="20"/>
+          <w:szCs w:val="20"/>
+          <w:lang w:val="en-IL" w:eastAsia="en-IL"/>
+        </w:rPr>
+        <w:t>Class turkey : (6653/9982) -&gt; accuracy: 66.6500%</w:t>
+      </w:r>
+    </w:p>
+    <w:p>
+      <w:pPr>
+        <w:tabs>
+          <w:tab w:val="left" w:pos="916"/>
+          <w:tab w:val="left" w:pos="1832"/>
+          <w:tab w:val="left" w:pos="2748"/>
+          <w:tab w:val="left" w:pos="3664"/>
+          <w:tab w:val="left" w:pos="4580"/>
+          <w:tab w:val="left" w:pos="5496"/>
+          <w:tab w:val="left" w:pos="6412"/>
+          <w:tab w:val="left" w:pos="7328"/>
+          <w:tab w:val="left" w:pos="8244"/>
+          <w:tab w:val="left" w:pos="9160"/>
+          <w:tab w:val="left" w:pos="10076"/>
+          <w:tab w:val="left" w:pos="10992"/>
+          <w:tab w:val="left" w:pos="11908"/>
+          <w:tab w:val="left" w:pos="12824"/>
+          <w:tab w:val="left" w:pos="13740"/>
+          <w:tab w:val="left" w:pos="14656"/>
+        </w:tabs>
+        <w:wordWrap w:val="0"/>
+        <w:bidi w:val="0"/>
+        <w:spacing w:after="0" w:line="291" w:lineRule="atLeast"/>
+        <w:textAlignment w:val="baseline"/>
+        <w:rPr>
+          <w:rFonts w:ascii="Courier New" w:eastAsia="Times New Roman" w:hAnsi="Courier New" w:cs="Courier New"/>
+          <w:color w:val="000000"/>
+          <w:sz w:val="20"/>
+          <w:szCs w:val="20"/>
+          <w:lang w:val="en-IL" w:eastAsia="en-IL"/>
+        </w:rPr>
+      </w:pPr>
+      <w:r>
+        <w:rPr>
+          <w:rFonts w:ascii="Courier New" w:eastAsia="Times New Roman" w:hAnsi="Courier New" w:cs="Courier New"/>
+          <w:color w:val="000000"/>
+          <w:sz w:val="20"/>
+          <w:szCs w:val="20"/>
+          <w:lang w:val="en-IL" w:eastAsia="en-IL"/>
+        </w:rPr>
+        <w:t xml:space="preserve">    </w:t>
+      </w:r>
+      <w:r>
+        <w:rPr>
+          <w:rFonts w:ascii="Courier New" w:eastAsia="Times New Roman" w:hAnsi="Courier New" w:cs="Courier New"/>
+          <w:color w:val="000000"/>
+          <w:sz w:val="20"/>
+          <w:szCs w:val="20"/>
+          <w:lang w:val="en-IL" w:eastAsia="en-IL"/>
+        </w:rPr>
+        <w:t>Class germany: (5197/9919) -&gt; accuracy: 52.3944%</w:t>
+      </w:r>
+    </w:p>
+    <w:p>
+      <w:pPr>
+        <w:tabs>
+          <w:tab w:val="left" w:pos="916"/>
+          <w:tab w:val="left" w:pos="1832"/>
+          <w:tab w:val="left" w:pos="2748"/>
+          <w:tab w:val="left" w:pos="3664"/>
+          <w:tab w:val="left" w:pos="4580"/>
+          <w:tab w:val="left" w:pos="5496"/>
+          <w:tab w:val="left" w:pos="6412"/>
+          <w:tab w:val="left" w:pos="7328"/>
+          <w:tab w:val="left" w:pos="8244"/>
+          <w:tab w:val="left" w:pos="9160"/>
+          <w:tab w:val="left" w:pos="10076"/>
+          <w:tab w:val="left" w:pos="10992"/>
+          <w:tab w:val="left" w:pos="11908"/>
+          <w:tab w:val="left" w:pos="12824"/>
+          <w:tab w:val="left" w:pos="13740"/>
+          <w:tab w:val="left" w:pos="14656"/>
+        </w:tabs>
+        <w:wordWrap w:val="0"/>
+        <w:bidi w:val="0"/>
+        <w:spacing w:after="0" w:line="291" w:lineRule="atLeast"/>
+        <w:textAlignment w:val="baseline"/>
+        <w:rPr>
+          <w:rFonts w:ascii="Courier New" w:eastAsia="Times New Roman" w:hAnsi="Courier New" w:cs="Courier New"/>
+          <w:color w:val="000000"/>
+          <w:sz w:val="20"/>
+          <w:szCs w:val="20"/>
+          <w:lang w:val="en-IL" w:eastAsia="en-IL"/>
+        </w:rPr>
+      </w:pPr>
+      <w:r>
+        <w:rPr>
+          <w:rFonts w:ascii="Courier New" w:eastAsia="Times New Roman" w:hAnsi="Courier New" w:cs="Courier New"/>
+          <w:color w:val="000000"/>
+          <w:sz w:val="20"/>
+          <w:szCs w:val="20"/>
+          <w:lang w:val="en-IL" w:eastAsia="en-IL"/>
+        </w:rPr>
+        <w:t xml:space="preserve">    </w:t>
+      </w:r>
+      <w:r>
+        <w:rPr>
+          <w:rFonts w:ascii="Courier New" w:eastAsia="Times New Roman" w:hAnsi="Courier New" w:cs="Courier New"/>
+          <w:color w:val="000000"/>
+          <w:sz w:val="20"/>
+          <w:szCs w:val="20"/>
+          <w:lang w:val="en-IL" w:eastAsia="en-IL"/>
+        </w:rPr>
+        <w:t>Class russia : (6849/10119) -&gt; accuracy: 67.6846%</w:t>
+      </w:r>
+    </w:p>
+    <w:p>
+      <w:pPr>
+        <w:tabs>
+          <w:tab w:val="left" w:pos="916"/>
+          <w:tab w:val="left" w:pos="1832"/>
+          <w:tab w:val="left" w:pos="2748"/>
+          <w:tab w:val="left" w:pos="3664"/>
+          <w:tab w:val="left" w:pos="4580"/>
+          <w:tab w:val="left" w:pos="5496"/>
+          <w:tab w:val="left" w:pos="6412"/>
+          <w:tab w:val="left" w:pos="7328"/>
+          <w:tab w:val="left" w:pos="8244"/>
+          <w:tab w:val="left" w:pos="9160"/>
+          <w:tab w:val="left" w:pos="10076"/>
+          <w:tab w:val="left" w:pos="10992"/>
+          <w:tab w:val="left" w:pos="11908"/>
+          <w:tab w:val="left" w:pos="12824"/>
+          <w:tab w:val="left" w:pos="13740"/>
+          <w:tab w:val="left" w:pos="14656"/>
+        </w:tabs>
+        <w:wordWrap w:val="0"/>
+        <w:bidi w:val="0"/>
+        <w:spacing w:after="0" w:line="291" w:lineRule="atLeast"/>
+        <w:textAlignment w:val="baseline"/>
+        <w:rPr>
+          <w:rFonts w:ascii="Courier New" w:eastAsia="Times New Roman" w:hAnsi="Courier New" w:cs="Courier New"/>
+          <w:color w:val="000000"/>
+          <w:sz w:val="20"/>
+          <w:szCs w:val="20"/>
+          <w:lang w:val="en-IL" w:eastAsia="en-IL"/>
+        </w:rPr>
+      </w:pPr>
+      <w:r>
+        <w:rPr>
+          <w:rFonts w:ascii="Courier New" w:eastAsia="Times New Roman" w:hAnsi="Courier New" w:cs="Courier New"/>
+          <w:color w:val="000000"/>
+          <w:sz w:val="20"/>
+          <w:szCs w:val="20"/>
+          <w:lang w:val="en-IL" w:eastAsia="en-IL"/>
+        </w:rPr>
+        <w:t xml:space="preserve">    </w:t>
+      </w:r>
+      <w:r>
+        <w:rPr>
+          <w:rFonts w:ascii="Courier New" w:eastAsia="Times New Roman" w:hAnsi="Courier New" w:cs="Courier New"/>
+          <w:color w:val="000000"/>
+          <w:sz w:val="20"/>
+          <w:szCs w:val="20"/>
+          <w:lang w:val="en-IL" w:eastAsia="en-IL"/>
+        </w:rPr>
+        <w:t>Class us     : (4741/9959) -&gt; accuracy: 47.6052%</w:t>
+      </w:r>
+    </w:p>
+    <w:p>
+      <w:pPr>
+        <w:tabs>
+          <w:tab w:val="left" w:pos="916"/>
+          <w:tab w:val="left" w:pos="1832"/>
+          <w:tab w:val="left" w:pos="2748"/>
+          <w:tab w:val="left" w:pos="3664"/>
+          <w:tab w:val="left" w:pos="4580"/>
+          <w:tab w:val="left" w:pos="5496"/>
+          <w:tab w:val="left" w:pos="6412"/>
+          <w:tab w:val="left" w:pos="7328"/>
+          <w:tab w:val="left" w:pos="8244"/>
+          <w:tab w:val="left" w:pos="9160"/>
+          <w:tab w:val="left" w:pos="10076"/>
+          <w:tab w:val="left" w:pos="10992"/>
+          <w:tab w:val="left" w:pos="11908"/>
+          <w:tab w:val="left" w:pos="12824"/>
+          <w:tab w:val="left" w:pos="13740"/>
+          <w:tab w:val="left" w:pos="14656"/>
+        </w:tabs>
+        <w:wordWrap w:val="0"/>
+        <w:bidi w:val="0"/>
+        <w:spacing w:after="0" w:line="291" w:lineRule="atLeast"/>
+        <w:textAlignment w:val="baseline"/>
+        <w:rPr>
+          <w:rFonts w:ascii="Courier New" w:eastAsia="Times New Roman" w:hAnsi="Courier New" w:cs="Courier New"/>
+          <w:color w:val="000000"/>
+          <w:sz w:val="20"/>
+          <w:szCs w:val="20"/>
+          <w:lang w:val="en-IL" w:eastAsia="en-IL"/>
+        </w:rPr>
+      </w:pPr>
+      <w:r>
+        <w:rPr>
+          <w:rFonts w:ascii="Courier New" w:eastAsia="Times New Roman" w:hAnsi="Courier New" w:cs="Courier New"/>
+          <w:color w:val="000000"/>
+          <w:sz w:val="20"/>
+          <w:szCs w:val="20"/>
+          <w:lang w:val="en-IL" w:eastAsia="en-IL"/>
+        </w:rPr>
+        <w:t xml:space="preserve">    </w:t>
+      </w:r>
+      <w:r>
+        <w:rPr>
+          <w:rFonts w:ascii="Courier New" w:eastAsia="Times New Roman" w:hAnsi="Courier New" w:cs="Courier New"/>
+          <w:color w:val="000000"/>
+          <w:sz w:val="20"/>
+          <w:szCs w:val="20"/>
+          <w:lang w:val="en-IL" w:eastAsia="en-IL"/>
+        </w:rPr>
+        <w:t>Class france : (5004/10021) -&gt; accuracy: 49.9351%</w:t>
+      </w:r>
+    </w:p>
+    <w:p>
+      <w:pPr>
+        <w:bidi w:val="0"/>
+      </w:pPr>
+      <w:r>
+        <w:rPr>
+          <w:noProof/>
+        </w:rPr>
+        <w:drawing>
+          <wp:inline distT="0" distB="0" distL="0" distR="0" wp14:anchorId="16737B7A" wp14:editId="69E3F652">
+            <wp:extent cx="2178996" cy="1642571"/>
+            <wp:effectExtent l="0" t="0" r="0" b="0"/>
+            <wp:docPr id="5" name="Picture 5"/>
+            <wp:cNvGraphicFramePr>
+              <a:graphicFrameLocks xmlns:a="http://schemas.openxmlformats.org/drawingml/2006/main" noChangeAspect="1"/>
+            </wp:cNvGraphicFramePr>
+            <a:graphic xmlns:a="http://schemas.openxmlformats.org/drawingml/2006/main">
+              <a:graphicData uri="http://schemas.openxmlformats.org/drawingml/2006/picture">
+                <pic:pic xmlns:pic="http://schemas.openxmlformats.org/drawingml/2006/picture">
+                  <pic:nvPicPr>
+                    <pic:cNvPr id="1" name=""/>
+                    <pic:cNvPicPr/>
+                  </pic:nvPicPr>
+                  <pic:blipFill>
+                    <a:blip r:embed="rId16"/>
+                    <a:stretch>
+                      <a:fillRect/>
+                    </a:stretch>
+                  </pic:blipFill>
+                  <pic:spPr>
+                    <a:xfrm>
+                      <a:off x="0" y="0"/>
+                      <a:ext cx="2243421" cy="1691136"/>
+                    </a:xfrm>
+                    <a:prstGeom prst="rect">
+                      <a:avLst/>
+                    </a:prstGeom>
+                  </pic:spPr>
+                </pic:pic>
+              </a:graphicData>
+            </a:graphic>
+          </wp:inline>
+        </w:drawing>
+      </w:r>
+      <w:r>
+        <w:rPr>
+          <w:noProof/>
+        </w:rPr>
+        <w:drawing>
+          <wp:inline distT="0" distB="0" distL="0" distR="0" wp14:anchorId="3F5DEC5F" wp14:editId="62ECA4A7">
+            <wp:extent cx="2502664" cy="1673158"/>
+            <wp:effectExtent l="0" t="0" r="0" b="3810"/>
+            <wp:docPr id="7" name="Picture 7" descr="C:\Users\GiladEiniKbyLake\AppData\Local\Microsoft\Windows\INetCache\Content.MSO\1B309FEA.tmp"/>
+            <wp:cNvGraphicFramePr>
+              <a:graphicFrameLocks xmlns:a="http://schemas.openxmlformats.org/drawingml/2006/main" noChangeAspect="1"/>
+            </wp:cNvGraphicFramePr>
+            <a:graphic xmlns:a="http://schemas.openxmlformats.org/drawingml/2006/main">
+              <a:graphicData uri="http://schemas.openxmlformats.org/drawingml/2006/picture">
+                <pic:pic xmlns:pic="http://schemas.openxmlformats.org/drawingml/2006/picture">
+                  <pic:nvPicPr>
+                    <pic:cNvPr id="0" name="Picture 2" descr="C:\Users\GiladEiniKbyLake\AppData\Local\Microsoft\Windows\INetCache\Content.MSO\1B309FEA.tmp"/>
+                    <pic:cNvPicPr>
+                      <a:picLocks noChangeAspect="1" noChangeArrowheads="1"/>
+                    </pic:cNvPicPr>
+                  </pic:nvPicPr>
+                  <pic:blipFill>
+                    <a:blip r:embed="rId17">
+                      <a:extLst>
+                        <a:ext uri="{28A0092B-C50C-407E-A947-70E740481C1C}">
+                          <a14:useLocalDpi xmlns:a14="http://schemas.microsoft.com/office/drawing/2010/main" val="0"/>
+                        </a:ext>
+                      </a:extLst>
+                    </a:blip>
+                    <a:srcRect/>
+                    <a:stretch>
+                      <a:fillRect/>
+                    </a:stretch>
+                  </pic:blipFill>
+                  <pic:spPr bwMode="auto">
+                    <a:xfrm>
+                      <a:off x="0" y="0"/>
+                      <a:ext cx="2565393" cy="1715095"/>
+                    </a:xfrm>
+                    <a:prstGeom prst="rect">
+                      <a:avLst/>
+                    </a:prstGeom>
+                    <a:noFill/>
+                    <a:ln>
+                      <a:noFill/>
+                    </a:ln>
+                  </pic:spPr>
+                </pic:pic>
+              </a:graphicData>
+            </a:graphic>
+          </wp:inline>
+        </w:drawing>
+      </w:r>
+    </w:p>
+    <w:p>
+      <w:pPr>
+        <w:bidi w:val="0"/>
+      </w:pPr>
+    </w:p>
+    <w:p>
+      <w:pPr>
+        <w:bidi w:val="0"/>
+      </w:pPr>
     </w:p>
     <w:p>
       <w:pPr>
@@ -2463,29 +2723,444 @@
         </w:numPr>
         <w:bidi w:val="0"/>
         <w:rPr>
-          <w:highlight w:val="yellow"/>
-        </w:rPr>
-      </w:pPr>
-      <w:r>
-        <w:rPr>
-          <w:highlight w:val="yellow"/>
-        </w:rPr>
-        <w:t>Test with recall</w:t>
-      </w:r>
-    </w:p>
-    <w:p>
-      <w:pPr>
-        <w:bidi w:val="0"/>
-        <w:rPr>
-          <w:b/>
-          <w:bCs/>
-        </w:rPr>
-      </w:pPr>
-    </w:p>
-    <w:p>
-      <w:pPr>
-        <w:bidi w:val="0"/>
-      </w:pPr>
+          <w:lang w:val="en-IL"/>
+        </w:rPr>
+      </w:pPr>
+      <w:r>
+        <w:rPr>
+          <w:lang w:val="en-IL"/>
+        </w:rPr>
+        <w:lastRenderedPageBreak/>
+        <w:t>Lowest overfit model</w:t>
+      </w:r>
+      <w:r>
+        <w:rPr>
+          <w:lang w:val="en-IL"/>
+        </w:rPr>
+        <w:t>:</w:t>
+      </w:r>
+    </w:p>
+    <w:p>
+      <w:pPr>
+        <w:tabs>
+          <w:tab w:val="left" w:pos="916"/>
+          <w:tab w:val="left" w:pos="1832"/>
+          <w:tab w:val="left" w:pos="2748"/>
+          <w:tab w:val="left" w:pos="3664"/>
+          <w:tab w:val="left" w:pos="4580"/>
+          <w:tab w:val="left" w:pos="5496"/>
+          <w:tab w:val="left" w:pos="6412"/>
+          <w:tab w:val="left" w:pos="7328"/>
+          <w:tab w:val="left" w:pos="8244"/>
+          <w:tab w:val="left" w:pos="9160"/>
+          <w:tab w:val="left" w:pos="10076"/>
+          <w:tab w:val="left" w:pos="10992"/>
+          <w:tab w:val="left" w:pos="11908"/>
+          <w:tab w:val="left" w:pos="12824"/>
+          <w:tab w:val="left" w:pos="13740"/>
+          <w:tab w:val="left" w:pos="14656"/>
+        </w:tabs>
+        <w:wordWrap w:val="0"/>
+        <w:bidi w:val="0"/>
+        <w:spacing w:after="0" w:line="291" w:lineRule="atLeast"/>
+        <w:textAlignment w:val="baseline"/>
+        <w:rPr>
+          <w:rFonts w:ascii="Courier New" w:eastAsia="Times New Roman" w:hAnsi="Courier New" w:cs="Courier New"/>
+          <w:color w:val="000000"/>
+          <w:sz w:val="20"/>
+          <w:szCs w:val="20"/>
+          <w:lang w:val="en-IL" w:eastAsia="en-IL"/>
+        </w:rPr>
+      </w:pPr>
+      <w:r>
+        <w:rPr>
+          <w:rFonts w:ascii="Courier New" w:eastAsia="Times New Roman" w:hAnsi="Courier New" w:cs="Courier New"/>
+          <w:color w:val="000000"/>
+          <w:sz w:val="20"/>
+          <w:szCs w:val="20"/>
+          <w:lang w:val="en-IL" w:eastAsia="en-IL"/>
+        </w:rPr>
+        <w:t>Test loss average</w:t>
+      </w:r>
+      <w:r>
+        <w:rPr>
+          <w:rFonts w:ascii="Courier New" w:eastAsia="Times New Roman" w:hAnsi="Courier New" w:cs="Courier New"/>
+          <w:color w:val="000000"/>
+          <w:sz w:val="20"/>
+          <w:szCs w:val="20"/>
+          <w:lang w:val="en-IL" w:eastAsia="en-IL"/>
+        </w:rPr>
+        <w:t xml:space="preserve"> </w:t>
+      </w:r>
+      <w:r>
+        <w:rPr>
+          <w:rFonts w:ascii="Courier New" w:eastAsia="Times New Roman" w:hAnsi="Courier New" w:cs="Courier New"/>
+          <w:color w:val="000000"/>
+          <w:sz w:val="20"/>
+          <w:szCs w:val="20"/>
+          <w:lang w:val="en-IL" w:eastAsia="en-IL"/>
+        </w:rPr>
+        <w:t>is 1.2495</w:t>
+      </w:r>
+    </w:p>
+    <w:p>
+      <w:pPr>
+        <w:tabs>
+          <w:tab w:val="left" w:pos="916"/>
+          <w:tab w:val="left" w:pos="1832"/>
+          <w:tab w:val="left" w:pos="2748"/>
+          <w:tab w:val="left" w:pos="3664"/>
+          <w:tab w:val="left" w:pos="4580"/>
+          <w:tab w:val="left" w:pos="5496"/>
+          <w:tab w:val="left" w:pos="6412"/>
+          <w:tab w:val="left" w:pos="7328"/>
+          <w:tab w:val="left" w:pos="8244"/>
+          <w:tab w:val="left" w:pos="9160"/>
+          <w:tab w:val="left" w:pos="10076"/>
+          <w:tab w:val="left" w:pos="10992"/>
+          <w:tab w:val="left" w:pos="11908"/>
+          <w:tab w:val="left" w:pos="12824"/>
+          <w:tab w:val="left" w:pos="13740"/>
+          <w:tab w:val="left" w:pos="14656"/>
+        </w:tabs>
+        <w:wordWrap w:val="0"/>
+        <w:bidi w:val="0"/>
+        <w:spacing w:after="0" w:line="291" w:lineRule="atLeast"/>
+        <w:textAlignment w:val="baseline"/>
+        <w:rPr>
+          <w:rFonts w:ascii="Courier New" w:eastAsia="Times New Roman" w:hAnsi="Courier New" w:cs="Courier New"/>
+          <w:color w:val="000000"/>
+          <w:sz w:val="20"/>
+          <w:szCs w:val="20"/>
+          <w:lang w:val="en-IL" w:eastAsia="en-IL"/>
+        </w:rPr>
+      </w:pPr>
+      <w:r>
+        <w:rPr>
+          <w:rFonts w:ascii="Courier New" w:eastAsia="Times New Roman" w:hAnsi="Courier New" w:cs="Courier New"/>
+          <w:color w:val="000000"/>
+          <w:sz w:val="20"/>
+          <w:szCs w:val="20"/>
+          <w:lang w:val="en-IL" w:eastAsia="en-IL"/>
+        </w:rPr>
+        <w:t>Accuracy on test set - (27858/50000) -&gt; accuracy: 55.7160%</w:t>
+      </w:r>
+    </w:p>
+    <w:p>
+      <w:pPr>
+        <w:tabs>
+          <w:tab w:val="left" w:pos="916"/>
+          <w:tab w:val="left" w:pos="1832"/>
+          <w:tab w:val="left" w:pos="2748"/>
+          <w:tab w:val="left" w:pos="3664"/>
+          <w:tab w:val="left" w:pos="4580"/>
+          <w:tab w:val="left" w:pos="5496"/>
+          <w:tab w:val="left" w:pos="6412"/>
+          <w:tab w:val="left" w:pos="7328"/>
+          <w:tab w:val="left" w:pos="8244"/>
+          <w:tab w:val="left" w:pos="9160"/>
+          <w:tab w:val="left" w:pos="10076"/>
+          <w:tab w:val="left" w:pos="10992"/>
+          <w:tab w:val="left" w:pos="11908"/>
+          <w:tab w:val="left" w:pos="12824"/>
+          <w:tab w:val="left" w:pos="13740"/>
+          <w:tab w:val="left" w:pos="14656"/>
+        </w:tabs>
+        <w:wordWrap w:val="0"/>
+        <w:bidi w:val="0"/>
+        <w:spacing w:after="0" w:line="291" w:lineRule="atLeast"/>
+        <w:textAlignment w:val="baseline"/>
+        <w:rPr>
+          <w:rFonts w:ascii="Courier New" w:eastAsia="Times New Roman" w:hAnsi="Courier New" w:cs="Courier New"/>
+          <w:color w:val="000000"/>
+          <w:sz w:val="20"/>
+          <w:szCs w:val="20"/>
+          <w:lang w:val="en-IL" w:eastAsia="en-IL"/>
+        </w:rPr>
+      </w:pPr>
+      <w:r>
+        <w:rPr>
+          <w:rFonts w:ascii="Courier New" w:eastAsia="Times New Roman" w:hAnsi="Courier New" w:cs="Courier New"/>
+          <w:color w:val="000000"/>
+          <w:sz w:val="20"/>
+          <w:szCs w:val="20"/>
+          <w:lang w:val="en-IL" w:eastAsia="en-IL"/>
+        </w:rPr>
+        <w:t xml:space="preserve">    Class turkey : (6709/10169) -&gt; accuracy: 65.9750%</w:t>
+      </w:r>
+    </w:p>
+    <w:p>
+      <w:pPr>
+        <w:tabs>
+          <w:tab w:val="left" w:pos="916"/>
+          <w:tab w:val="left" w:pos="1832"/>
+          <w:tab w:val="left" w:pos="2748"/>
+          <w:tab w:val="left" w:pos="3664"/>
+          <w:tab w:val="left" w:pos="4580"/>
+          <w:tab w:val="left" w:pos="5496"/>
+          <w:tab w:val="left" w:pos="6412"/>
+          <w:tab w:val="left" w:pos="7328"/>
+          <w:tab w:val="left" w:pos="8244"/>
+          <w:tab w:val="left" w:pos="9160"/>
+          <w:tab w:val="left" w:pos="10076"/>
+          <w:tab w:val="left" w:pos="10992"/>
+          <w:tab w:val="left" w:pos="11908"/>
+          <w:tab w:val="left" w:pos="12824"/>
+          <w:tab w:val="left" w:pos="13740"/>
+          <w:tab w:val="left" w:pos="14656"/>
+        </w:tabs>
+        <w:wordWrap w:val="0"/>
+        <w:bidi w:val="0"/>
+        <w:spacing w:after="0" w:line="291" w:lineRule="atLeast"/>
+        <w:textAlignment w:val="baseline"/>
+        <w:rPr>
+          <w:rFonts w:ascii="Courier New" w:eastAsia="Times New Roman" w:hAnsi="Courier New" w:cs="Courier New"/>
+          <w:color w:val="000000"/>
+          <w:sz w:val="20"/>
+          <w:szCs w:val="20"/>
+          <w:lang w:val="en-IL" w:eastAsia="en-IL"/>
+        </w:rPr>
+      </w:pPr>
+      <w:r>
+        <w:rPr>
+          <w:rFonts w:ascii="Courier New" w:eastAsia="Times New Roman" w:hAnsi="Courier New" w:cs="Courier New"/>
+          <w:color w:val="000000"/>
+          <w:sz w:val="20"/>
+          <w:szCs w:val="20"/>
+          <w:lang w:val="en-IL" w:eastAsia="en-IL"/>
+        </w:rPr>
+        <w:t xml:space="preserve">    Class germany: (4948/9933) -&gt; accuracy: 49.8138%</w:t>
+      </w:r>
+    </w:p>
+    <w:p>
+      <w:pPr>
+        <w:tabs>
+          <w:tab w:val="left" w:pos="916"/>
+          <w:tab w:val="left" w:pos="1832"/>
+          <w:tab w:val="left" w:pos="2748"/>
+          <w:tab w:val="left" w:pos="3664"/>
+          <w:tab w:val="left" w:pos="4580"/>
+          <w:tab w:val="left" w:pos="5496"/>
+          <w:tab w:val="left" w:pos="6412"/>
+          <w:tab w:val="left" w:pos="7328"/>
+          <w:tab w:val="left" w:pos="8244"/>
+          <w:tab w:val="left" w:pos="9160"/>
+          <w:tab w:val="left" w:pos="10076"/>
+          <w:tab w:val="left" w:pos="10992"/>
+          <w:tab w:val="left" w:pos="11908"/>
+          <w:tab w:val="left" w:pos="12824"/>
+          <w:tab w:val="left" w:pos="13740"/>
+          <w:tab w:val="left" w:pos="14656"/>
+        </w:tabs>
+        <w:wordWrap w:val="0"/>
+        <w:bidi w:val="0"/>
+        <w:spacing w:after="0" w:line="291" w:lineRule="atLeast"/>
+        <w:textAlignment w:val="baseline"/>
+        <w:rPr>
+          <w:rFonts w:ascii="Courier New" w:eastAsia="Times New Roman" w:hAnsi="Courier New" w:cs="Courier New"/>
+          <w:color w:val="000000"/>
+          <w:sz w:val="20"/>
+          <w:szCs w:val="20"/>
+          <w:lang w:val="en-IL" w:eastAsia="en-IL"/>
+        </w:rPr>
+      </w:pPr>
+      <w:r>
+        <w:rPr>
+          <w:rFonts w:ascii="Courier New" w:eastAsia="Times New Roman" w:hAnsi="Courier New" w:cs="Courier New"/>
+          <w:color w:val="000000"/>
+          <w:sz w:val="20"/>
+          <w:szCs w:val="20"/>
+          <w:lang w:val="en-IL" w:eastAsia="en-IL"/>
+        </w:rPr>
+        <w:t xml:space="preserve">    Class russia : (6416/9956) -&gt; accuracy: 64.4436%</w:t>
+      </w:r>
+    </w:p>
+    <w:p>
+      <w:pPr>
+        <w:tabs>
+          <w:tab w:val="left" w:pos="916"/>
+          <w:tab w:val="left" w:pos="1832"/>
+          <w:tab w:val="left" w:pos="2748"/>
+          <w:tab w:val="left" w:pos="3664"/>
+          <w:tab w:val="left" w:pos="4580"/>
+          <w:tab w:val="left" w:pos="5496"/>
+          <w:tab w:val="left" w:pos="6412"/>
+          <w:tab w:val="left" w:pos="7328"/>
+          <w:tab w:val="left" w:pos="8244"/>
+          <w:tab w:val="left" w:pos="9160"/>
+          <w:tab w:val="left" w:pos="10076"/>
+          <w:tab w:val="left" w:pos="10992"/>
+          <w:tab w:val="left" w:pos="11908"/>
+          <w:tab w:val="left" w:pos="12824"/>
+          <w:tab w:val="left" w:pos="13740"/>
+          <w:tab w:val="left" w:pos="14656"/>
+        </w:tabs>
+        <w:wordWrap w:val="0"/>
+        <w:bidi w:val="0"/>
+        <w:spacing w:after="0" w:line="291" w:lineRule="atLeast"/>
+        <w:textAlignment w:val="baseline"/>
+        <w:rPr>
+          <w:rFonts w:ascii="Courier New" w:eastAsia="Times New Roman" w:hAnsi="Courier New" w:cs="Courier New"/>
+          <w:color w:val="000000"/>
+          <w:sz w:val="20"/>
+          <w:szCs w:val="20"/>
+          <w:lang w:val="en-IL" w:eastAsia="en-IL"/>
+        </w:rPr>
+      </w:pPr>
+      <w:r>
+        <w:rPr>
+          <w:rFonts w:ascii="Courier New" w:eastAsia="Times New Roman" w:hAnsi="Courier New" w:cs="Courier New"/>
+          <w:color w:val="000000"/>
+          <w:sz w:val="20"/>
+          <w:szCs w:val="20"/>
+          <w:lang w:val="en-IL" w:eastAsia="en-IL"/>
+        </w:rPr>
+        <w:t xml:space="preserve">    Class us     : (5127/10019) -&gt; accuracy: 51.1728%</w:t>
+      </w:r>
+    </w:p>
+    <w:p>
+      <w:pPr>
+        <w:tabs>
+          <w:tab w:val="left" w:pos="916"/>
+          <w:tab w:val="left" w:pos="1832"/>
+          <w:tab w:val="left" w:pos="2748"/>
+          <w:tab w:val="left" w:pos="3664"/>
+          <w:tab w:val="left" w:pos="4580"/>
+          <w:tab w:val="left" w:pos="5496"/>
+          <w:tab w:val="left" w:pos="6412"/>
+          <w:tab w:val="left" w:pos="7328"/>
+          <w:tab w:val="left" w:pos="8244"/>
+          <w:tab w:val="left" w:pos="9160"/>
+          <w:tab w:val="left" w:pos="10076"/>
+          <w:tab w:val="left" w:pos="10992"/>
+          <w:tab w:val="left" w:pos="11908"/>
+          <w:tab w:val="left" w:pos="12824"/>
+          <w:tab w:val="left" w:pos="13740"/>
+          <w:tab w:val="left" w:pos="14656"/>
+        </w:tabs>
+        <w:wordWrap w:val="0"/>
+        <w:bidi w:val="0"/>
+        <w:spacing w:after="0" w:line="291" w:lineRule="atLeast"/>
+        <w:textAlignment w:val="baseline"/>
+        <w:rPr>
+          <w:rFonts w:ascii="Courier New" w:eastAsia="Times New Roman" w:hAnsi="Courier New" w:cs="Courier New"/>
+          <w:color w:val="000000"/>
+          <w:sz w:val="20"/>
+          <w:szCs w:val="20"/>
+          <w:lang w:val="en-IL" w:eastAsia="en-IL"/>
+        </w:rPr>
+      </w:pPr>
+      <w:r>
+        <w:rPr>
+          <w:rFonts w:ascii="Courier New" w:eastAsia="Times New Roman" w:hAnsi="Courier New" w:cs="Courier New"/>
+          <w:color w:val="000000"/>
+          <w:sz w:val="20"/>
+          <w:szCs w:val="20"/>
+          <w:lang w:val="en-IL" w:eastAsia="en-IL"/>
+        </w:rPr>
+        <w:t xml:space="preserve">    Class france : (4658/9923) -&gt; accuracy: 46.9414%</w:t>
+      </w:r>
+    </w:p>
+    <w:p>
+      <w:pPr>
+        <w:bidi w:val="0"/>
+        <w:rPr>
+          <w:lang w:val="en-IL"/>
+        </w:rPr>
+      </w:pPr>
+      <w:r>
+        <w:rPr>
+          <w:noProof/>
+        </w:rPr>
+        <w:drawing>
+          <wp:inline distT="0" distB="0" distL="0" distR="0" wp14:anchorId="186C9748" wp14:editId="23936866">
+            <wp:extent cx="2316918" cy="1682885"/>
+            <wp:effectExtent l="0" t="0" r="7620" b="0"/>
+            <wp:docPr id="8" name="Picture 8"/>
+            <wp:cNvGraphicFramePr>
+              <a:graphicFrameLocks xmlns:a="http://schemas.openxmlformats.org/drawingml/2006/main" noChangeAspect="1"/>
+            </wp:cNvGraphicFramePr>
+            <a:graphic xmlns:a="http://schemas.openxmlformats.org/drawingml/2006/main">
+              <a:graphicData uri="http://schemas.openxmlformats.org/drawingml/2006/picture">
+                <pic:pic xmlns:pic="http://schemas.openxmlformats.org/drawingml/2006/picture">
+                  <pic:nvPicPr>
+                    <pic:cNvPr id="1" name=""/>
+                    <pic:cNvPicPr/>
+                  </pic:nvPicPr>
+                  <pic:blipFill>
+                    <a:blip r:embed="rId18"/>
+                    <a:stretch>
+                      <a:fillRect/>
+                    </a:stretch>
+                  </pic:blipFill>
+                  <pic:spPr>
+                    <a:xfrm>
+                      <a:off x="0" y="0"/>
+                      <a:ext cx="2359554" cy="1713854"/>
+                    </a:xfrm>
+                    <a:prstGeom prst="rect">
+                      <a:avLst/>
+                    </a:prstGeom>
+                  </pic:spPr>
+                </pic:pic>
+              </a:graphicData>
+            </a:graphic>
+          </wp:inline>
+        </w:drawing>
+      </w:r>
+      <w:r>
+        <w:rPr>
+          <w:noProof/>
+        </w:rPr>
+        <w:drawing>
+          <wp:inline distT="0" distB="0" distL="0" distR="0" wp14:anchorId="0D0D4DAB" wp14:editId="46C0713D">
+            <wp:extent cx="2548647" cy="1703898"/>
+            <wp:effectExtent l="0" t="0" r="0" b="0"/>
+            <wp:docPr id="9" name="Picture 9" descr="C:\Users\GiladEiniKbyLake\AppData\Local\Microsoft\Windows\INetCache\Content.MSO\BCCB8CA8.tmp"/>
+            <wp:cNvGraphicFramePr>
+              <a:graphicFrameLocks xmlns:a="http://schemas.openxmlformats.org/drawingml/2006/main" noChangeAspect="1"/>
+            </wp:cNvGraphicFramePr>
+            <a:graphic xmlns:a="http://schemas.openxmlformats.org/drawingml/2006/main">
+              <a:graphicData uri="http://schemas.openxmlformats.org/drawingml/2006/picture">
+                <pic:pic xmlns:pic="http://schemas.openxmlformats.org/drawingml/2006/picture">
+                  <pic:nvPicPr>
+                    <pic:cNvPr id="0" name="Picture 2" descr="C:\Users\GiladEiniKbyLake\AppData\Local\Microsoft\Windows\INetCache\Content.MSO\BCCB8CA8.tmp"/>
+                    <pic:cNvPicPr>
+                      <a:picLocks noChangeAspect="1" noChangeArrowheads="1"/>
+                    </pic:cNvPicPr>
+                  </pic:nvPicPr>
+                  <pic:blipFill>
+                    <a:blip r:embed="rId19">
+                      <a:extLst>
+                        <a:ext uri="{28A0092B-C50C-407E-A947-70E740481C1C}">
+                          <a14:useLocalDpi xmlns:a14="http://schemas.microsoft.com/office/drawing/2010/main" val="0"/>
+                        </a:ext>
+                      </a:extLst>
+                    </a:blip>
+                    <a:srcRect/>
+                    <a:stretch>
+                      <a:fillRect/>
+                    </a:stretch>
+                  </pic:blipFill>
+                  <pic:spPr bwMode="auto">
+                    <a:xfrm>
+                      <a:off x="0" y="0"/>
+                      <a:ext cx="2579878" cy="1724777"/>
+                    </a:xfrm>
+                    <a:prstGeom prst="rect">
+                      <a:avLst/>
+                    </a:prstGeom>
+                    <a:noFill/>
+                    <a:ln>
+                      <a:noFill/>
+                    </a:ln>
+                  </pic:spPr>
+                </pic:pic>
+              </a:graphicData>
+            </a:graphic>
+          </wp:inline>
+        </w:drawing>
+      </w:r>
     </w:p>
     <w:sectPr>
       <w:pgSz w:w="11906" w:h="16838"/>
@@ -2551,7 +3226,6 @@
       <w:pPr>
         <w:pStyle w:val="FootnoteText"/>
         <w:rPr>
-          <w:rFonts w:hint="cs"/>
           <w:rtl/>
         </w:rPr>
       </w:pPr>
@@ -4033,6 +4707,7 @@
   <w:style w:type="character" w:default="1" w:styleId="DefaultParagraphFont">
     <w:name w:val="Default Paragraph Font"/>
     <w:uiPriority w:val="1"/>
+    <w:semiHidden/>
     <w:unhideWhenUsed/>
   </w:style>
   <w:style w:type="table" w:default="1" w:styleId="TableNormal">
@@ -4612,7 +5287,7 @@
 </file>
 
 <file path=customXml/itemProps1.xml><?xml version="1.0" encoding="utf-8"?>
-<ds:datastoreItem xmlns:ds="http://schemas.openxmlformats.org/officeDocument/2006/customXml" ds:itemID="{FC8EBAA5-9834-4A05-9D43-CCDF22D5204D}">
+<ds:datastoreItem xmlns:ds="http://schemas.openxmlformats.org/officeDocument/2006/customXml" ds:itemID="{9E79CEA9-8DF8-4E87-91AE-C32F59E0652D}">
   <ds:schemaRefs>
     <ds:schemaRef ds:uri="http://schemas.openxmlformats.org/officeDocument/2006/bibliography"/>
   </ds:schemaRefs>

</xml_diff>